<commit_message>
Created submittable zip, think everything is working correctly.
</commit_message>
<xml_diff>
--- a/P5/P5/deisgn.docx
+++ b/P5/P5/deisgn.docx
@@ -31,6 +31,12 @@
       </w:r>
       <w:r>
         <w:t>, if not we simply go through the ready queue and check if the queue is in there. If the thread is inside of the ready queue, then we go through and find which node has it, remove that node from the queue, and delete the thread.</w:t>
+      </w:r>
+      <w:r>
+        <w:t xml:space="preserve"> Once we go through and have to edit Thread.C, all we really need to do is find a way to link the </w:t>
+      </w:r>
+      <w:r>
+        <w:t>scheduler to the threads, so we will use an extern, which in my interpretation takes a global variable that has already been assigned a value, and uses that, so that for thread_shutdown we can simply call our scheduler terminate.</w:t>
       </w:r>
     </w:p>
     <w:sectPr>

</xml_diff>